<commit_message>
adding climate things to focus on
</commit_message>
<xml_diff>
--- a/hardiness/Faith/IdeasNotes_fj.docx
+++ b/hardiness/Faith/IdeasNotes_fj.docx
@@ -1554,6 +1554,66 @@
     </w:p>
     <w:p>
       <w:pPr>
+        <w:pStyle w:val="TextBody"/>
+        <w:rPr/>
+      </w:pPr>
+      <w:r>
+        <w:rPr/>
+      </w:r>
+    </w:p>
+    <w:p>
+      <w:pPr>
+        <w:pStyle w:val="TextBody"/>
+        <w:rPr/>
+      </w:pPr>
+      <w:r>
+        <w:rPr/>
+        <w:t xml:space="preserve">Maybe I could have a transformation so that teh relationship is not linear? Vines acheive winter hardiness using supercooling of intracellular water (see Kovaleski et al 2018 intro), and the maximum hardiness possible with this mechanism is 40 degrees C. (Biggs, 1953 in Kovaleski et al 2018 ). Maybe I could use this number in teh non linear transformation?  </w:t>
+      </w:r>
+    </w:p>
+    <w:p>
+      <w:pPr>
+        <w:pStyle w:val="TextBody"/>
+        <w:rPr/>
+      </w:pPr>
+      <w:r>
+        <w:rPr/>
+        <w:t xml:space="preserve">Maybe uses a logistic regression? </w:t>
+      </w:r>
+      <w:r>
+        <w:rPr/>
+        <w:t xml:space="preserve">Kovaleski et al 2018 </w:t>
+      </w:r>
+      <w:r>
+        <w:rPr/>
+        <w:t>used a logistic regression to get deaclimation rate. Can it be used for non binary data?</w:t>
+      </w:r>
+    </w:p>
+    <w:p>
+      <w:pPr>
+        <w:pStyle w:val="TextBody"/>
+        <w:rPr/>
+      </w:pPr>
+      <w:r>
+        <w:rPr/>
+      </w:r>
+    </w:p>
+    <w:p>
+      <w:pPr>
+        <w:pStyle w:val="TextBody"/>
+        <w:rPr/>
+      </w:pPr>
+      <w:r>
+        <w:rPr/>
+        <w:t xml:space="preserve">Kovaleski et al 2018 </w:t>
+      </w:r>
+      <w:r>
+        <w:rPr/>
+        <w:t xml:space="preserve">found that different varieties of winegrape had different rates of deacclimation </w:t>
+      </w:r>
+    </w:p>
+    <w:p>
+      <w:pPr>
         <w:pStyle w:val="Normal"/>
         <w:rPr/>
       </w:pPr>
@@ -1583,10 +1643,6 @@
         <w:pStyle w:val="Normal"/>
         <w:rPr/>
       </w:pPr>
-      <w:r>
-        <w:rPr/>
-        <w:t xml:space="preserve"> </w:t>
-      </w:r>
       <w:r>
         <w:rPr/>
         <w:t>Energy is necessary to drive acclimation and sugars play an essential role in freezing tolerance, the</w:t>
@@ -1769,7 +1825,7 @@
     <w:qFormat/>
     <w:pPr>
       <w:widowControl/>
-      <w:overflowPunct w:val="true"/>
+      <w:overflowPunct w:val="false"/>
       <w:bidi w:val="0"/>
       <w:jc w:val="left"/>
     </w:pPr>

</xml_diff>